<commit_message>
Adicionando o diagrama do banco de dados à documentação
</commit_message>
<xml_diff>
--- a/LearnQuest.docx
+++ b/LearnQuest.docx
@@ -1,10 +1,10 @@
 
 <file path=word/document.xml><?xml version="1.0" encoding="utf-8"?>
-<w:document xmlns:wpc="http://schemas.microsoft.com/office/word/2010/wordprocessingCanvas" xmlns:cx="http://schemas.microsoft.com/office/drawing/2014/chartex" xmlns:cx1="http://schemas.microsoft.com/office/drawing/2015/9/8/chartex" xmlns:mc="http://schemas.openxmlformats.org/markup-compatibility/2006" xmlns:o="urn:schemas-microsoft-com:office:office" xmlns:r="http://schemas.openxmlformats.org/officeDocument/2006/relationships" xmlns:m="http://schemas.openxmlformats.org/officeDocument/2006/math" xmlns:v="urn:schemas-microsoft-com:vml" xmlns:wp14="http://schemas.microsoft.com/office/word/2010/wordprocessingDrawing" xmlns:wp="http://schemas.openxmlformats.org/drawingml/2006/wordprocessingDrawing" xmlns:w10="urn:schemas-microsoft-com:office:word" xmlns:w="http://schemas.openxmlformats.org/wordprocessingml/2006/main" xmlns:w14="http://schemas.microsoft.com/office/word/2010/wordml" xmlns:w15="http://schemas.microsoft.com/office/word/2012/wordml" xmlns:w16se="http://schemas.microsoft.com/office/word/2015/wordml/symex" xmlns:wpg="http://schemas.microsoft.com/office/word/2010/wordprocessingGroup" xmlns:wpi="http://schemas.microsoft.com/office/word/2010/wordprocessingInk" xmlns:wne="http://schemas.microsoft.com/office/word/2006/wordml" xmlns:wps="http://schemas.microsoft.com/office/word/2010/wordprocessingShape" mc:Ignorable="w14 w15 w16se wp14">
+<w:document xmlns:wpc="http://schemas.microsoft.com/office/word/2010/wordprocessingCanvas" xmlns:mc="http://schemas.openxmlformats.org/markup-compatibility/2006" xmlns:o="urn:schemas-microsoft-com:office:office" xmlns:r="http://schemas.openxmlformats.org/officeDocument/2006/relationships" xmlns:m="http://schemas.openxmlformats.org/officeDocument/2006/math" xmlns:v="urn:schemas-microsoft-com:vml" xmlns:wp14="http://schemas.microsoft.com/office/word/2010/wordprocessingDrawing" xmlns:wp="http://schemas.openxmlformats.org/drawingml/2006/wordprocessingDrawing" xmlns:w="http://schemas.openxmlformats.org/wordprocessingml/2006/main" xmlns:w14="http://schemas.microsoft.com/office/word/2010/wordml" xmlns:w10="urn:schemas-microsoft-com:office:word" xmlns:w15="http://schemas.microsoft.com/office/word/2012/wordml" xmlns:wpg="http://schemas.microsoft.com/office/word/2010/wordprocessingGroup" xmlns:wpi="http://schemas.microsoft.com/office/word/2010/wordprocessingInk" xmlns:wne="http://schemas.microsoft.com/office/word/2006/wordml" xmlns:wps="http://schemas.microsoft.com/office/word/2010/wordprocessingShape" xmlns:wpsCustomData="http://www.wps.cn/officeDocument/2013/wpsCustomData" mc:Ignorable="w14 w15 wp14">
   <w:body>
     <w:p>
       <w:pPr>
-        <w:pStyle w:val="Ttulo1"/>
+        <w:pStyle w:val="2"/>
         <w:spacing w:line="360" w:lineRule="auto"/>
         <w:jc w:val="center"/>
         <w:rPr>
@@ -64,45 +64,14 @@
           <w:lang w:val="pt-BR"/>
         </w:rPr>
       </w:pPr>
-      <w:proofErr w:type="spellStart"/>
-      <w:r>
-        <w:rPr>
-          <w:rFonts w:ascii="Arial" w:hAnsi="Arial" w:cs="Arial"/>
-          <w:sz w:val="24"/>
-          <w:szCs w:val="24"/>
-          <w:lang w:val="pt-BR"/>
-        </w:rPr>
-        <w:t>LearnQuest</w:t>
-      </w:r>
-      <w:proofErr w:type="spellEnd"/>
-      <w:r>
-        <w:rPr>
-          <w:rFonts w:ascii="Arial" w:hAnsi="Arial" w:cs="Arial"/>
-          <w:sz w:val="24"/>
-          <w:szCs w:val="24"/>
-          <w:lang w:val="pt-BR"/>
-        </w:rPr>
-        <w:t xml:space="preserve"> é um sistema de </w:t>
-      </w:r>
-      <w:proofErr w:type="spellStart"/>
-      <w:r>
-        <w:rPr>
-          <w:rFonts w:ascii="Arial" w:hAnsi="Arial" w:cs="Arial"/>
-          <w:sz w:val="24"/>
-          <w:szCs w:val="24"/>
-          <w:lang w:val="pt-BR"/>
-        </w:rPr>
-        <w:t>gamificação</w:t>
-      </w:r>
-      <w:proofErr w:type="spellEnd"/>
-      <w:r>
-        <w:rPr>
-          <w:rFonts w:ascii="Arial" w:hAnsi="Arial" w:cs="Arial"/>
-          <w:sz w:val="24"/>
-          <w:szCs w:val="24"/>
-          <w:lang w:val="pt-BR"/>
-        </w:rPr>
-        <w:t xml:space="preserve"> de aprendizado, permitindo educadores personalizarem atividades, e trilhas de acordo com os conteúdos que quiserem passar.</w:t>
+      <w:r>
+        <w:rPr>
+          <w:rFonts w:ascii="Arial" w:hAnsi="Arial" w:cs="Arial"/>
+          <w:sz w:val="24"/>
+          <w:szCs w:val="24"/>
+          <w:lang w:val="pt-BR"/>
+        </w:rPr>
+        <w:t>LearnQuest é um sistema de gamificação de aprendizado, permitindo educadores personalizarem atividades, e trilhas de acordo com os conteúdos que quiserem passar.</w:t>
       </w:r>
     </w:p>
     <w:p>
@@ -195,87 +164,54 @@
           <w:szCs w:val="24"/>
           <w:lang w:val="pt-BR"/>
         </w:rPr>
-        <w:t xml:space="preserve">-Delphi, como </w:t>
-      </w:r>
-      <w:r>
-        <w:rPr>
-          <w:rFonts w:ascii="Arial" w:hAnsi="Arial" w:cs="Arial"/>
-          <w:sz w:val="24"/>
-          <w:szCs w:val="24"/>
-          <w:lang w:val="pt-BR"/>
-        </w:rPr>
-        <w:t>linguagem principal (Desenvolvido no RAD e com utilização do VCL, com Arquitetura MVC)</w:t>
-      </w:r>
-    </w:p>
-    <w:p>
-      <w:pPr>
-        <w:rPr>
-          <w:rFonts w:ascii="Arial" w:hAnsi="Arial" w:cs="Arial"/>
-          <w:sz w:val="24"/>
-          <w:szCs w:val="24"/>
-          <w:lang w:val="pt-BR"/>
-        </w:rPr>
-      </w:pPr>
-      <w:r>
-        <w:rPr>
-          <w:rFonts w:ascii="Arial" w:hAnsi="Arial" w:cs="Arial"/>
-          <w:sz w:val="24"/>
-          <w:szCs w:val="24"/>
-          <w:lang w:val="pt-BR"/>
-        </w:rPr>
-        <w:t>-</w:t>
-      </w:r>
-      <w:proofErr w:type="spellStart"/>
-      <w:r>
-        <w:rPr>
-          <w:rFonts w:ascii="Arial" w:hAnsi="Arial" w:cs="Arial"/>
-          <w:sz w:val="24"/>
-          <w:szCs w:val="24"/>
-          <w:lang w:val="pt-BR"/>
-        </w:rPr>
-        <w:t>PostgreSQL</w:t>
-      </w:r>
-      <w:proofErr w:type="spellEnd"/>
-      <w:r>
-        <w:rPr>
-          <w:rFonts w:ascii="Arial" w:hAnsi="Arial" w:cs="Arial"/>
-          <w:sz w:val="24"/>
-          <w:szCs w:val="24"/>
-          <w:lang w:val="pt-BR"/>
-        </w:rPr>
-        <w:t xml:space="preserve">, c </w:t>
-      </w:r>
-      <w:proofErr w:type="spellStart"/>
-      <w:r>
-        <w:rPr>
-          <w:rFonts w:ascii="Arial" w:hAnsi="Arial" w:cs="Arial"/>
-          <w:sz w:val="24"/>
-          <w:szCs w:val="24"/>
-          <w:lang w:val="pt-BR"/>
-        </w:rPr>
-        <w:t>omo</w:t>
-      </w:r>
-      <w:proofErr w:type="spellEnd"/>
-      <w:r>
-        <w:rPr>
-          <w:rFonts w:ascii="Arial" w:hAnsi="Arial" w:cs="Arial"/>
-          <w:sz w:val="24"/>
-          <w:szCs w:val="24"/>
-          <w:lang w:val="pt-BR"/>
-        </w:rPr>
-        <w:t xml:space="preserve"> SGDB (No </w:t>
-      </w:r>
-      <w:proofErr w:type="spellStart"/>
-      <w:r>
-        <w:rPr>
-          <w:rFonts w:ascii="Arial" w:hAnsi="Arial" w:cs="Arial"/>
-          <w:sz w:val="24"/>
-          <w:szCs w:val="24"/>
-          <w:lang w:val="pt-BR"/>
-        </w:rPr>
-        <w:t>DBeaver</w:t>
-      </w:r>
-      <w:proofErr w:type="spellEnd"/>
+        <w:t>-Delphi, como linguagem principal (Desenvolvido no RAD e com utilização do VCL, com Arquitetura MVC)</w:t>
+      </w:r>
+    </w:p>
+    <w:p>
+      <w:pPr>
+        <w:rPr>
+          <w:rFonts w:ascii="Arial" w:hAnsi="Arial" w:cs="Arial"/>
+          <w:sz w:val="24"/>
+          <w:szCs w:val="24"/>
+          <w:lang w:val="pt-BR"/>
+        </w:rPr>
+      </w:pPr>
+      <w:r>
+        <w:rPr>
+          <w:rFonts w:ascii="Arial" w:hAnsi="Arial" w:cs="Arial"/>
+          <w:sz w:val="24"/>
+          <w:szCs w:val="24"/>
+          <w:lang w:val="pt-BR"/>
+        </w:rPr>
+        <w:t>-PostgreSQL</w:t>
+      </w:r>
+      <w:r>
+        <w:rPr>
+          <w:rFonts w:hint="default" w:ascii="Arial" w:hAnsi="Arial" w:cs="Arial"/>
+          <w:sz w:val="24"/>
+          <w:szCs w:val="24"/>
+          <w:lang w:val="pt-BR"/>
+        </w:rPr>
+        <w:t xml:space="preserve"> </w:t>
+      </w:r>
+      <w:r>
+        <w:rPr>
+          <w:rFonts w:ascii="Arial" w:hAnsi="Arial" w:cs="Arial"/>
+          <w:sz w:val="24"/>
+          <w:szCs w:val="24"/>
+          <w:lang w:val="pt-BR"/>
+        </w:rPr>
+        <w:t>como SGDB (</w:t>
+      </w:r>
+      <w:r>
+        <w:rPr>
+          <w:rFonts w:hint="default" w:ascii="Arial" w:hAnsi="Arial" w:cs="Arial"/>
+          <w:sz w:val="24"/>
+          <w:szCs w:val="24"/>
+          <w:lang w:val="pt-BR"/>
+        </w:rPr>
+        <w:t>Via Docker</w:t>
+      </w:r>
       <w:r>
         <w:rPr>
           <w:rFonts w:ascii="Arial" w:hAnsi="Arial" w:cs="Arial"/>
@@ -366,7 +302,7 @@
           <w:szCs w:val="24"/>
           <w:lang w:val="pt-BR"/>
         </w:rPr>
-        <w:br/>
+        <w:br w:type="textWrapping"/>
       </w:r>
     </w:p>
     <w:p>
@@ -404,85 +340,45 @@
           <w:szCs w:val="24"/>
           <w:lang w:val="pt-BR"/>
         </w:rPr>
-        <w:t xml:space="preserve">- Cadastro de contas e </w:t>
-      </w:r>
-      <w:proofErr w:type="spellStart"/>
-      <w:r>
-        <w:rPr>
-          <w:rFonts w:ascii="Arial" w:hAnsi="Arial" w:cs="Arial"/>
-          <w:sz w:val="24"/>
-          <w:szCs w:val="24"/>
-          <w:lang w:val="pt-BR"/>
-        </w:rPr>
-        <w:t>Login</w:t>
-      </w:r>
-      <w:proofErr w:type="spellEnd"/>
-    </w:p>
-    <w:p>
-      <w:pPr>
-        <w:rPr>
-          <w:rFonts w:ascii="Arial" w:hAnsi="Arial" w:cs="Arial"/>
-          <w:sz w:val="24"/>
-          <w:szCs w:val="24"/>
-          <w:lang w:val="pt-BR"/>
-        </w:rPr>
-      </w:pPr>
-      <w:r>
-        <w:rPr>
-          <w:rFonts w:ascii="Arial" w:hAnsi="Arial" w:cs="Arial"/>
-          <w:sz w:val="24"/>
-          <w:szCs w:val="24"/>
-          <w:lang w:val="pt-BR"/>
-        </w:rPr>
-        <w:t>- Pe</w:t>
-      </w:r>
-      <w:r>
-        <w:rPr>
-          <w:rFonts w:ascii="Arial" w:hAnsi="Arial" w:cs="Arial"/>
-          <w:sz w:val="24"/>
-          <w:szCs w:val="24"/>
-          <w:lang w:val="pt-BR"/>
-        </w:rPr>
-        <w:t>rmissões diferentes, independente de cargos</w:t>
-      </w:r>
-    </w:p>
-    <w:p>
-      <w:pPr>
-        <w:rPr>
-          <w:rFonts w:ascii="Arial" w:hAnsi="Arial" w:cs="Arial"/>
-          <w:sz w:val="24"/>
-          <w:szCs w:val="24"/>
-          <w:lang w:val="pt-BR"/>
-        </w:rPr>
-      </w:pPr>
-      <w:r>
-        <w:rPr>
-          <w:rFonts w:ascii="Arial" w:hAnsi="Arial" w:cs="Arial"/>
-          <w:sz w:val="24"/>
-          <w:szCs w:val="24"/>
-          <w:lang w:val="pt-BR"/>
-        </w:rPr>
-        <w:t xml:space="preserve">- Criação de atividades personalizadas, baseados em </w:t>
-      </w:r>
-      <w:proofErr w:type="spellStart"/>
-      <w:r>
-        <w:rPr>
-          <w:rFonts w:ascii="Arial" w:hAnsi="Arial" w:cs="Arial"/>
-          <w:sz w:val="24"/>
-          <w:szCs w:val="24"/>
-          <w:lang w:val="pt-BR"/>
-        </w:rPr>
-        <w:t>templates</w:t>
-      </w:r>
-      <w:proofErr w:type="spellEnd"/>
-      <w:r>
-        <w:rPr>
-          <w:rFonts w:ascii="Arial" w:hAnsi="Arial" w:cs="Arial"/>
-          <w:sz w:val="24"/>
-          <w:szCs w:val="24"/>
-          <w:lang w:val="pt-BR"/>
-        </w:rPr>
-        <w:t xml:space="preserve"> diversos.</w:t>
+        <w:t>- Cadastro de contas e Login</w:t>
+      </w:r>
+    </w:p>
+    <w:p>
+      <w:pPr>
+        <w:rPr>
+          <w:rFonts w:ascii="Arial" w:hAnsi="Arial" w:cs="Arial"/>
+          <w:sz w:val="24"/>
+          <w:szCs w:val="24"/>
+          <w:lang w:val="pt-BR"/>
+        </w:rPr>
+      </w:pPr>
+      <w:r>
+        <w:rPr>
+          <w:rFonts w:ascii="Arial" w:hAnsi="Arial" w:cs="Arial"/>
+          <w:sz w:val="24"/>
+          <w:szCs w:val="24"/>
+          <w:lang w:val="pt-BR"/>
+        </w:rPr>
+        <w:t>- Permissões diferentes, independente de cargos</w:t>
+      </w:r>
+    </w:p>
+    <w:p>
+      <w:pPr>
+        <w:rPr>
+          <w:rFonts w:ascii="Arial" w:hAnsi="Arial" w:cs="Arial"/>
+          <w:sz w:val="24"/>
+          <w:szCs w:val="24"/>
+          <w:lang w:val="pt-BR"/>
+        </w:rPr>
+      </w:pPr>
+      <w:r>
+        <w:rPr>
+          <w:rFonts w:ascii="Arial" w:hAnsi="Arial" w:cs="Arial"/>
+          <w:sz w:val="24"/>
+          <w:szCs w:val="24"/>
+          <w:lang w:val="pt-BR"/>
+        </w:rPr>
+        <w:t>- Criação de atividades personalizadas, baseados em templates diversos.</w:t>
       </w:r>
     </w:p>
     <w:p>
@@ -539,87 +435,27 @@
           <w:szCs w:val="24"/>
           <w:lang w:val="pt-BR"/>
         </w:rPr>
-        <w:t>- Sistema d</w:t>
-      </w:r>
-      <w:r>
-        <w:rPr>
-          <w:rFonts w:ascii="Arial" w:hAnsi="Arial" w:cs="Arial"/>
-          <w:sz w:val="24"/>
-          <w:szCs w:val="24"/>
-          <w:lang w:val="pt-BR"/>
-        </w:rPr>
-        <w:t xml:space="preserve">e Recompensas, XP e Personalização de </w:t>
-      </w:r>
-      <w:proofErr w:type="spellStart"/>
-      <w:r>
-        <w:rPr>
-          <w:rFonts w:ascii="Arial" w:hAnsi="Arial" w:cs="Arial"/>
-          <w:sz w:val="24"/>
-          <w:szCs w:val="24"/>
-          <w:lang w:val="pt-BR"/>
-        </w:rPr>
-        <w:t>avatares</w:t>
-      </w:r>
-      <w:proofErr w:type="spellEnd"/>
-      <w:r>
-        <w:rPr>
-          <w:rFonts w:ascii="Arial" w:hAnsi="Arial" w:cs="Arial"/>
-          <w:sz w:val="24"/>
-          <w:szCs w:val="24"/>
-          <w:lang w:val="pt-BR"/>
-        </w:rPr>
-        <w:t>.</w:t>
-      </w:r>
-    </w:p>
-    <w:p>
-      <w:pPr>
-        <w:rPr>
-          <w:rFonts w:ascii="Arial" w:hAnsi="Arial" w:cs="Arial"/>
-          <w:sz w:val="24"/>
-          <w:szCs w:val="24"/>
-          <w:lang w:val="pt-BR"/>
-        </w:rPr>
-      </w:pPr>
-      <w:r>
-        <w:rPr>
-          <w:rFonts w:ascii="Arial" w:hAnsi="Arial" w:cs="Arial"/>
-          <w:sz w:val="24"/>
-          <w:szCs w:val="24"/>
-          <w:lang w:val="pt-BR"/>
-        </w:rPr>
-        <w:t xml:space="preserve">-SAAS -&gt; </w:t>
-      </w:r>
-      <w:proofErr w:type="spellStart"/>
-      <w:r>
-        <w:rPr>
-          <w:rFonts w:ascii="Arial" w:hAnsi="Arial" w:cs="Arial"/>
-          <w:sz w:val="24"/>
-          <w:szCs w:val="24"/>
-          <w:lang w:val="pt-BR"/>
-        </w:rPr>
-        <w:t>MultiTenancy</w:t>
-      </w:r>
-      <w:proofErr w:type="spellEnd"/>
-      <w:r>
-        <w:rPr>
-          <w:rFonts w:ascii="Arial" w:hAnsi="Arial" w:cs="Arial"/>
-          <w:sz w:val="24"/>
-          <w:szCs w:val="24"/>
-          <w:lang w:val="pt-BR"/>
-        </w:rPr>
-        <w:t xml:space="preserve">, </w:t>
-      </w:r>
-      <w:proofErr w:type="spellStart"/>
-      <w:r>
-        <w:rPr>
-          <w:rFonts w:ascii="Arial" w:hAnsi="Arial" w:cs="Arial"/>
-          <w:sz w:val="24"/>
-          <w:szCs w:val="24"/>
-          <w:lang w:val="pt-BR"/>
-        </w:rPr>
-        <w:t>SchemasDB</w:t>
-      </w:r>
-      <w:proofErr w:type="spellEnd"/>
+        <w:t>- Sistema de Recompensas, XP e Personalização de avatares.</w:t>
+      </w:r>
+    </w:p>
+    <w:p>
+      <w:pPr>
+        <w:rPr>
+          <w:rFonts w:ascii="Arial" w:hAnsi="Arial" w:cs="Arial"/>
+          <w:sz w:val="24"/>
+          <w:szCs w:val="24"/>
+          <w:lang w:val="pt-BR"/>
+        </w:rPr>
+      </w:pPr>
+      <w:r>
+        <w:rPr>
+          <w:rFonts w:ascii="Arial" w:hAnsi="Arial" w:cs="Arial"/>
+          <w:sz w:val="24"/>
+          <w:szCs w:val="24"/>
+          <w:lang w:val="pt-BR"/>
+        </w:rPr>
+        <w:t>-SAAS -&gt; MultiTenancy, SchemasDB</w:t>
+      </w:r>
     </w:p>
     <w:p>
       <w:pPr>
@@ -677,7 +513,6 @@
       </w:pPr>
       <w:r>
         <w:rPr>
-          <w:noProof/>
           <w:lang w:val="pt-BR" w:eastAsia="pt-BR"/>
         </w:rPr>
         <w:drawing>
@@ -756,7 +591,6 @@
       <w:r>
         <w:rPr>
           <w:rFonts w:ascii="Arial" w:hAnsi="Arial" w:cs="Arial"/>
-          <w:noProof/>
           <w:sz w:val="24"/>
           <w:szCs w:val="24"/>
           <w:lang w:val="pt-BR" w:eastAsia="pt-BR"/>
@@ -1021,8 +855,8 @@
           <w:lang w:val="pt-BR"/>
         </w:rPr>
         <w:drawing>
-          <wp:inline distT="0" distB="0" distL="0" distR="0" wp14:anchorId="5597C9ED" wp14:editId="60AD51A9">
-            <wp:extent cx="5438775" cy="4574183"/>
+          <wp:inline distT="0" distB="0" distL="0" distR="0">
+            <wp:extent cx="5438775" cy="4573905"/>
             <wp:effectExtent l="0" t="0" r="0" b="0"/>
             <wp:docPr id="3" name="Imagem 3"/>
             <wp:cNvGraphicFramePr>
@@ -1032,8 +866,10 @@
               <a:graphicData uri="http://schemas.openxmlformats.org/drawingml/2006/picture">
                 <pic:pic xmlns:pic="http://schemas.openxmlformats.org/drawingml/2006/picture">
                   <pic:nvPicPr>
-                    <pic:cNvPr id="1" name=""/>
-                    <pic:cNvPicPr/>
+                    <pic:cNvPr id="3" name="Imagem 3"/>
+                    <pic:cNvPicPr>
+                      <a:picLocks noChangeAspect="1"/>
+                    </pic:cNvPicPr>
                   </pic:nvPicPr>
                   <pic:blipFill>
                     <a:blip r:embed="rId6"/>
@@ -1056,423 +892,332 @@
           </wp:inline>
         </w:drawing>
       </w:r>
+    </w:p>
+    <w:p>
+      <w:pPr>
+        <w:rPr>
+          <w:rFonts w:ascii="Arial" w:hAnsi="Arial"/>
+          <w:b/>
+          <w:bCs/>
+          <w:sz w:val="24"/>
+          <w:szCs w:val="24"/>
+          <w:lang w:val="pt-BR"/>
+        </w:rPr>
+      </w:pPr>
+    </w:p>
+    <w:p>
+      <w:pPr>
+        <w:rPr>
+          <w:rFonts w:ascii="Arial" w:hAnsi="Arial"/>
+          <w:b/>
+          <w:bCs/>
+          <w:sz w:val="24"/>
+          <w:szCs w:val="24"/>
+          <w:lang w:val="pt-BR"/>
+        </w:rPr>
+      </w:pPr>
+    </w:p>
+    <w:p>
+      <w:pPr>
+        <w:rPr>
+          <w:rFonts w:ascii="Arial" w:hAnsi="Arial"/>
+          <w:b/>
+          <w:bCs/>
+          <w:sz w:val="24"/>
+          <w:szCs w:val="24"/>
+          <w:lang w:val="pt-BR"/>
+        </w:rPr>
+      </w:pPr>
+    </w:p>
+    <w:p>
+      <w:pPr>
+        <w:rPr>
+          <w:rFonts w:ascii="Arial" w:hAnsi="Arial"/>
+          <w:b/>
+          <w:bCs/>
+          <w:sz w:val="24"/>
+          <w:szCs w:val="24"/>
+          <w:lang w:val="pt-BR"/>
+        </w:rPr>
+      </w:pPr>
+    </w:p>
+    <w:p>
+      <w:pPr>
+        <w:rPr>
+          <w:rFonts w:hint="default" w:ascii="Arial" w:hAnsi="Arial"/>
+          <w:b/>
+          <w:bCs/>
+          <w:sz w:val="24"/>
+          <w:szCs w:val="24"/>
+          <w:lang w:val="pt-BR"/>
+        </w:rPr>
+      </w:pPr>
+      <w:r>
+        <w:rPr>
+          <w:rFonts w:hint="default" w:ascii="Arial" w:hAnsi="Arial"/>
+          <w:b/>
+          <w:bCs/>
+          <w:sz w:val="24"/>
+          <w:szCs w:val="24"/>
+          <w:lang w:val="pt-BR"/>
+        </w:rPr>
+        <w:t>Diagrama do banco de dados:</w:t>
+      </w:r>
+      <w:r>
+        <w:rPr>
+          <w:rFonts w:hint="default" w:ascii="Arial" w:hAnsi="Arial"/>
+          <w:b/>
+          <w:bCs/>
+          <w:sz w:val="24"/>
+          <w:szCs w:val="24"/>
+          <w:lang w:val="pt-BR"/>
+        </w:rPr>
+        <w:br w:type="textWrapping"/>
+      </w:r>
+      <w:r>
+        <w:rPr>
+          <w:rFonts w:hint="default" w:ascii="Arial" w:hAnsi="Arial"/>
+          <w:b/>
+          <w:bCs/>
+          <w:sz w:val="24"/>
+          <w:szCs w:val="24"/>
+          <w:lang w:val="pt-BR"/>
+        </w:rPr>
+        <w:br w:type="textWrapping"/>
+      </w:r>
+      <w:r>
+        <w:drawing>
+          <wp:inline distT="0" distB="0" distL="114300" distR="114300">
+            <wp:extent cx="5743575" cy="2303780"/>
+            <wp:effectExtent l="0" t="0" r="9525" b="1270"/>
+            <wp:docPr id="4" name="Imagem 1"/>
+            <wp:cNvGraphicFramePr>
+              <a:graphicFrameLocks xmlns:a="http://schemas.openxmlformats.org/drawingml/2006/main" noChangeAspect="1"/>
+            </wp:cNvGraphicFramePr>
+            <a:graphic xmlns:a="http://schemas.openxmlformats.org/drawingml/2006/main">
+              <a:graphicData uri="http://schemas.openxmlformats.org/drawingml/2006/picture">
+                <pic:pic xmlns:pic="http://schemas.openxmlformats.org/drawingml/2006/picture">
+                  <pic:nvPicPr>
+                    <pic:cNvPr id="4" name="Imagem 1"/>
+                    <pic:cNvPicPr>
+                      <a:picLocks noChangeAspect="1"/>
+                    </pic:cNvPicPr>
+                  </pic:nvPicPr>
+                  <pic:blipFill>
+                    <a:blip r:embed="rId7"/>
+                    <a:stretch>
+                      <a:fillRect/>
+                    </a:stretch>
+                  </pic:blipFill>
+                  <pic:spPr>
+                    <a:xfrm>
+                      <a:off x="0" y="0"/>
+                      <a:ext cx="5743575" cy="2303780"/>
+                    </a:xfrm>
+                    <a:prstGeom prst="rect">
+                      <a:avLst/>
+                    </a:prstGeom>
+                    <a:noFill/>
+                    <a:ln>
+                      <a:noFill/>
+                    </a:ln>
+                  </pic:spPr>
+                </pic:pic>
+              </a:graphicData>
+            </a:graphic>
+          </wp:inline>
+        </w:drawing>
+      </w:r>
       <w:bookmarkStart w:id="0" w:name="_GoBack"/>
       <w:bookmarkEnd w:id="0"/>
-    </w:p>
-    <w:p>
-      <w:pPr>
-        <w:rPr>
-          <w:rFonts w:ascii="Arial" w:hAnsi="Arial"/>
-          <w:b/>
-          <w:bCs/>
-          <w:sz w:val="24"/>
-          <w:szCs w:val="24"/>
-          <w:lang w:val="pt-BR"/>
-        </w:rPr>
-      </w:pPr>
-    </w:p>
-    <w:p>
-      <w:pPr>
-        <w:rPr>
-          <w:rFonts w:ascii="Arial" w:hAnsi="Arial"/>
-          <w:b/>
-          <w:bCs/>
-          <w:sz w:val="24"/>
-          <w:szCs w:val="24"/>
-          <w:lang w:val="pt-BR"/>
-        </w:rPr>
-      </w:pPr>
-    </w:p>
-    <w:p>
-      <w:pPr>
-        <w:rPr>
-          <w:rFonts w:ascii="Arial" w:hAnsi="Arial"/>
-          <w:b/>
-          <w:bCs/>
-          <w:sz w:val="24"/>
-          <w:szCs w:val="24"/>
-          <w:lang w:val="pt-BR"/>
-        </w:rPr>
-      </w:pPr>
-    </w:p>
-    <w:p>
-      <w:pPr>
-        <w:rPr>
-          <w:rFonts w:ascii="Arial" w:hAnsi="Arial"/>
-          <w:b/>
-          <w:bCs/>
-          <w:sz w:val="24"/>
-          <w:szCs w:val="24"/>
-          <w:lang w:val="pt-BR"/>
-        </w:rPr>
-      </w:pPr>
-    </w:p>
-    <w:p>
-      <w:pPr>
-        <w:rPr>
-          <w:rFonts w:ascii="Arial" w:hAnsi="Arial"/>
-          <w:b/>
-          <w:bCs/>
-          <w:sz w:val="24"/>
-          <w:szCs w:val="24"/>
-          <w:lang w:val="pt-BR"/>
-        </w:rPr>
-      </w:pPr>
-      <w:proofErr w:type="spellStart"/>
-      <w:r>
-        <w:rPr>
-          <w:rFonts w:ascii="Arial" w:hAnsi="Arial"/>
-          <w:b/>
-          <w:bCs/>
-          <w:sz w:val="24"/>
-          <w:szCs w:val="24"/>
-          <w:lang w:val="pt-BR"/>
-        </w:rPr>
-        <w:t>DrawSql</w:t>
-      </w:r>
-      <w:proofErr w:type="spellEnd"/>
-      <w:r>
-        <w:rPr>
-          <w:rFonts w:ascii="Arial" w:hAnsi="Arial"/>
-          <w:b/>
-          <w:bCs/>
-          <w:sz w:val="24"/>
-          <w:szCs w:val="24"/>
-          <w:lang w:val="pt-BR"/>
-        </w:rPr>
-        <w:t xml:space="preserve"> -&gt; banco de dados</w:t>
-      </w:r>
-    </w:p>
-    <w:p>
-      <w:pPr>
-        <w:rPr>
-          <w:rFonts w:ascii="Arial" w:hAnsi="Arial"/>
-          <w:b/>
-          <w:bCs/>
-          <w:sz w:val="24"/>
-          <w:szCs w:val="24"/>
-          <w:lang w:val="pt-BR"/>
-        </w:rPr>
-      </w:pPr>
     </w:p>
     <w:sectPr>
       <w:pgSz w:w="11906" w:h="16838"/>
       <w:pgMar w:top="1701" w:right="1134" w:bottom="1134" w:left="1701" w:header="720" w:footer="720" w:gutter="0"/>
-      <w:cols w:space="720"/>
-      <w:docGrid w:linePitch="360"/>
+      <w:cols w:space="720" w:num="1"/>
+      <w:docGrid w:linePitch="360" w:charSpace="0"/>
     </w:sectPr>
   </w:body>
 </w:document>
 </file>
 
 <file path=word/styles.xml><?xml version="1.0" encoding="utf-8"?>
-<w:styles xmlns:mc="http://schemas.openxmlformats.org/markup-compatibility/2006" xmlns:r="http://schemas.openxmlformats.org/officeDocument/2006/relationships" xmlns:w="http://schemas.openxmlformats.org/wordprocessingml/2006/main" xmlns:w14="http://schemas.microsoft.com/office/word/2010/wordml" xmlns:w15="http://schemas.microsoft.com/office/word/2012/wordml" xmlns:w16se="http://schemas.microsoft.com/office/word/2015/wordml/symex" mc:Ignorable="w14 w15 w16se">
+<w:styles xmlns:mc="http://schemas.openxmlformats.org/markup-compatibility/2006" xmlns:o="urn:schemas-microsoft-com:office:office" xmlns:r="http://schemas.openxmlformats.org/officeDocument/2006/relationships" xmlns:m="http://schemas.openxmlformats.org/officeDocument/2006/math" xmlns:v="urn:schemas-microsoft-com:vml" xmlns:w="http://schemas.openxmlformats.org/wordprocessingml/2006/main" xmlns:w14="http://schemas.microsoft.com/office/word/2010/wordml" xmlns:w10="urn:schemas-microsoft-com:office:word" xmlns:sl="http://schemas.openxmlformats.org/schemaLibrary/2006/main" xmlns:wpsCustomData="http://www.wps.cn/officeDocument/2013/wpsCustomData" mc:Ignorable="w14">
   <w:docDefaults>
     <w:rPrDefault>
       <w:rPr>
-        <w:rFonts w:ascii="Times New Roman" w:eastAsia="SimSun" w:hAnsi="Times New Roman" w:cs="Times New Roman"/>
-        <w:lang w:val="pt-BR" w:eastAsia="pt-BR" w:bidi="ar-SA"/>
+        <w:rFonts w:ascii="Times New Roman" w:hAnsi="Times New Roman" w:eastAsia="SimSun" w:cs="Times New Roman"/>
       </w:rPr>
     </w:rPrDefault>
     <w:pPrDefault/>
   </w:docDefaults>
-  <w:latentStyles w:defLockedState="0" w:defUIPriority="0" w:defSemiHidden="0" w:defUnhideWhenUsed="0" w:defQFormat="0" w:count="371">
-    <w:lsdException w:name="Normal" w:qFormat="1"/>
-    <w:lsdException w:name="heading 1" w:qFormat="1"/>
-    <w:lsdException w:name="heading 2" w:semiHidden="1" w:unhideWhenUsed="1" w:qFormat="1"/>
-    <w:lsdException w:name="heading 3" w:semiHidden="1" w:unhideWhenUsed="1" w:qFormat="1"/>
-    <w:lsdException w:name="heading 4" w:semiHidden="1" w:unhideWhenUsed="1" w:qFormat="1"/>
-    <w:lsdException w:name="heading 5" w:semiHidden="1" w:unhideWhenUsed="1" w:qFormat="1"/>
-    <w:lsdException w:name="heading 6" w:semiHidden="1" w:unhideWhenUsed="1" w:qFormat="1"/>
-    <w:lsdException w:name="heading 7" w:semiHidden="1" w:unhideWhenUsed="1" w:qFormat="1"/>
-    <w:lsdException w:name="heading 8" w:semiHidden="1" w:unhideWhenUsed="1" w:qFormat="1"/>
-    <w:lsdException w:name="heading 9" w:semiHidden="1" w:unhideWhenUsed="1" w:qFormat="1"/>
-    <w:lsdException w:name="caption" w:semiHidden="1" w:unhideWhenUsed="1" w:qFormat="1"/>
-    <w:lsdException w:name="Title" w:qFormat="1"/>
-    <w:lsdException w:name="Default Paragraph Font" w:semiHidden="1"/>
-    <w:lsdException w:name="Subtitle" w:qFormat="1"/>
-    <w:lsdException w:name="Strong" w:qFormat="1"/>
-    <w:lsdException w:name="Emphasis" w:qFormat="1"/>
-    <w:lsdException w:name="HTML Top of Form" w:semiHidden="1" w:uiPriority="99" w:unhideWhenUsed="1"/>
-    <w:lsdException w:name="HTML Bottom of Form" w:semiHidden="1" w:uiPriority="99" w:unhideWhenUsed="1"/>
-    <w:lsdException w:name="Normal Table" w:semiHidden="1" w:unhideWhenUsed="1"/>
-    <w:lsdException w:name="No List" w:semiHidden="1" w:uiPriority="99" w:unhideWhenUsed="1"/>
-    <w:lsdException w:name="Outline List 1" w:semiHidden="1" w:uiPriority="99" w:unhideWhenUsed="1"/>
-    <w:lsdException w:name="Outline List 2" w:semiHidden="1" w:uiPriority="99" w:unhideWhenUsed="1"/>
-    <w:lsdException w:name="Outline List 3" w:semiHidden="1" w:uiPriority="99" w:unhideWhenUsed="1"/>
-    <w:lsdException w:name="Table Simple 1" w:semiHidden="1" w:unhideWhenUsed="1"/>
-    <w:lsdException w:name="Table Simple 2" w:semiHidden="1" w:unhideWhenUsed="1"/>
-    <w:lsdException w:name="Table Simple 3" w:semiHidden="1" w:unhideWhenUsed="1"/>
-    <w:lsdException w:name="Table Classic 1" w:semiHidden="1" w:unhideWhenUsed="1"/>
-    <w:lsdException w:name="Table Classic 2" w:semiHidden="1" w:unhideWhenUsed="1"/>
-    <w:lsdException w:name="Table Classic 3" w:semiHidden="1" w:unhideWhenUsed="1"/>
-    <w:lsdException w:name="Table Classic 4" w:semiHidden="1" w:unhideWhenUsed="1"/>
-    <w:lsdException w:name="Table Colorful 1" w:semiHidden="1" w:unhideWhenUsed="1"/>
-    <w:lsdException w:name="Table Colorful 2" w:semiHidden="1" w:unhideWhenUsed="1"/>
-    <w:lsdException w:name="Table Colorful 3" w:semiHidden="1" w:unhideWhenUsed="1"/>
-    <w:lsdException w:name="Table Columns 1" w:semiHidden="1" w:unhideWhenUsed="1"/>
-    <w:lsdException w:name="Table Columns 2" w:semiHidden="1" w:unhideWhenUsed="1"/>
-    <w:lsdException w:name="Table Columns 3" w:semiHidden="1" w:unhideWhenUsed="1"/>
-    <w:lsdException w:name="Table Columns 4" w:semiHidden="1" w:unhideWhenUsed="1"/>
-    <w:lsdException w:name="Table Columns 5" w:semiHidden="1" w:unhideWhenUsed="1"/>
-    <w:lsdException w:name="Table Grid 1" w:semiHidden="1" w:unhideWhenUsed="1"/>
-    <w:lsdException w:name="Table Grid 2" w:semiHidden="1" w:unhideWhenUsed="1"/>
-    <w:lsdException w:name="Table Grid 3" w:semiHidden="1" w:unhideWhenUsed="1"/>
-    <w:lsdException w:name="Table Grid 4" w:semiHidden="1" w:unhideWhenUsed="1"/>
-    <w:lsdException w:name="Table Grid 5" w:semiHidden="1" w:unhideWhenUsed="1"/>
-    <w:lsdException w:name="Table Grid 6" w:semiHidden="1" w:unhideWhenUsed="1"/>
-    <w:lsdException w:name="Table Grid 7" w:semiHidden="1" w:unhideWhenUsed="1"/>
-    <w:lsdException w:name="Table Grid 8" w:semiHidden="1" w:unhideWhenUsed="1"/>
-    <w:lsdException w:name="Table List 1" w:semiHidden="1" w:unhideWhenUsed="1"/>
-    <w:lsdException w:name="Table List 2" w:semiHidden="1" w:unhideWhenUsed="1"/>
-    <w:lsdException w:name="Table List 3" w:semiHidden="1" w:unhideWhenUsed="1"/>
-    <w:lsdException w:name="Table List 4" w:semiHidden="1" w:unhideWhenUsed="1"/>
-    <w:lsdException w:name="Table List 5" w:semiHidden="1" w:unhideWhenUsed="1"/>
-    <w:lsdException w:name="Table List 6" w:semiHidden="1" w:unhideWhenUsed="1"/>
-    <w:lsdException w:name="Table List 7" w:semiHidden="1" w:unhideWhenUsed="1"/>
-    <w:lsdException w:name="Table List 8" w:semiHidden="1" w:unhideWhenUsed="1"/>
-    <w:lsdException w:name="Table 3D effects 1" w:semiHidden="1" w:unhideWhenUsed="1"/>
-    <w:lsdException w:name="Table 3D effects 2" w:semiHidden="1" w:unhideWhenUsed="1"/>
-    <w:lsdException w:name="Table 3D effects 3" w:semiHidden="1" w:unhideWhenUsed="1"/>
-    <w:lsdException w:name="Table Contemporary" w:semiHidden="1" w:unhideWhenUsed="1"/>
-    <w:lsdException w:name="Table Elegant" w:semiHidden="1" w:unhideWhenUsed="1"/>
-    <w:lsdException w:name="Table Professional" w:semiHidden="1" w:unhideWhenUsed="1"/>
-    <w:lsdException w:name="Table Subtle 1" w:semiHidden="1" w:unhideWhenUsed="1"/>
-    <w:lsdException w:name="Table Subtle 2" w:semiHidden="1" w:unhideWhenUsed="1"/>
-    <w:lsdException w:name="Table Web 1" w:semiHidden="1" w:unhideWhenUsed="1"/>
-    <w:lsdException w:name="Table Web 2" w:semiHidden="1" w:unhideWhenUsed="1"/>
-    <w:lsdException w:name="Table Web 3" w:semiHidden="1" w:unhideWhenUsed="1"/>
-    <w:lsdException w:name="Table Grid" w:semiHidden="1" w:unhideWhenUsed="1"/>
-    <w:lsdException w:name="Table Theme" w:semiHidden="1" w:unhideWhenUsed="1"/>
-    <w:lsdException w:name="Placeholder Text" w:semiHidden="1" w:uiPriority="99"/>
-    <w:lsdException w:name="No Spacing" w:uiPriority="99"/>
-    <w:lsdException w:name="Light Shading" w:uiPriority="99"/>
-    <w:lsdException w:name="Light List" w:uiPriority="99"/>
-    <w:lsdException w:name="Light Grid" w:uiPriority="99"/>
-    <w:lsdException w:name="Medium Shading 1" w:uiPriority="99"/>
-    <w:lsdException w:name="Medium Shading 2" w:uiPriority="99"/>
-    <w:lsdException w:name="Medium List 1" w:uiPriority="99"/>
-    <w:lsdException w:name="Medium List 2" w:uiPriority="99"/>
-    <w:lsdException w:name="Medium Grid 1" w:uiPriority="99"/>
-    <w:lsdException w:name="Medium Grid 2" w:uiPriority="99"/>
-    <w:lsdException w:name="Medium Grid 3" w:uiPriority="99"/>
-    <w:lsdException w:name="Dark List" w:uiPriority="99"/>
-    <w:lsdException w:name="Colorful Shading" w:uiPriority="99"/>
-    <w:lsdException w:name="Colorful List" w:uiPriority="99"/>
-    <w:lsdException w:name="Colorful Grid" w:uiPriority="99"/>
-    <w:lsdException w:name="Light Shading Accent 1" w:uiPriority="99"/>
-    <w:lsdException w:name="Light List Accent 1" w:uiPriority="99"/>
-    <w:lsdException w:name="Light Grid Accent 1" w:uiPriority="99"/>
-    <w:lsdException w:name="Medium Shading 1 Accent 1" w:uiPriority="99"/>
-    <w:lsdException w:name="Medium Shading 2 Accent 1" w:uiPriority="99"/>
-    <w:lsdException w:name="Medium List 1 Accent 1" w:uiPriority="99"/>
-    <w:lsdException w:name="Revision" w:semiHidden="1" w:uiPriority="99"/>
-    <w:lsdException w:name="List Paragraph" w:uiPriority="99"/>
-    <w:lsdException w:name="Quote" w:uiPriority="99"/>
-    <w:lsdException w:name="Intense Quote" w:uiPriority="99"/>
-    <w:lsdException w:name="Medium List 2 Accent 1" w:uiPriority="99"/>
-    <w:lsdException w:name="Medium Grid 1 Accent 1" w:uiPriority="99"/>
-    <w:lsdException w:name="Medium Grid 2 Accent 1" w:uiPriority="99"/>
-    <w:lsdException w:name="Medium Grid 3 Accent 1" w:uiPriority="99"/>
-    <w:lsdException w:name="Dark List Accent 1" w:uiPriority="99"/>
-    <w:lsdException w:name="Colorful Shading Accent 1" w:uiPriority="99"/>
-    <w:lsdException w:name="Colorful List Accent 1" w:uiPriority="99"/>
-    <w:lsdException w:name="Colorful Grid Accent 1" w:uiPriority="99"/>
-    <w:lsdException w:name="Light Shading Accent 2" w:uiPriority="99"/>
-    <w:lsdException w:name="Light List Accent 2" w:uiPriority="99"/>
-    <w:lsdException w:name="Light Grid Accent 2" w:uiPriority="99"/>
-    <w:lsdException w:name="Medium Shading 1 Accent 2" w:uiPriority="99"/>
-    <w:lsdException w:name="Medium Shading 2 Accent 2" w:uiPriority="99"/>
-    <w:lsdException w:name="Medium List 1 Accent 2" w:uiPriority="99"/>
-    <w:lsdException w:name="Medium List 2 Accent 2" w:uiPriority="99"/>
-    <w:lsdException w:name="Medium Grid 1 Accent 2" w:uiPriority="99"/>
-    <w:lsdException w:name="Medium Grid 2 Accent 2" w:uiPriority="99"/>
-    <w:lsdException w:name="Medium Grid 3 Accent 2" w:uiPriority="99"/>
-    <w:lsdException w:name="Dark List Accent 2" w:uiPriority="99"/>
-    <w:lsdException w:name="Colorful Shading Accent 2" w:uiPriority="99"/>
-    <w:lsdException w:name="Colorful List Accent 2" w:uiPriority="99"/>
-    <w:lsdException w:name="Colorful Grid Accent 2" w:uiPriority="99"/>
-    <w:lsdException w:name="Light Shading Accent 3" w:uiPriority="99"/>
-    <w:lsdException w:name="Light List Accent 3" w:uiPriority="99"/>
-    <w:lsdException w:name="Light Grid Accent 3" w:uiPriority="99"/>
-    <w:lsdException w:name="Medium Shading 1 Accent 3" w:uiPriority="99"/>
-    <w:lsdException w:name="Medium Shading 2 Accent 3" w:uiPriority="99"/>
-    <w:lsdException w:name="Medium List 1 Accent 3" w:uiPriority="99"/>
-    <w:lsdException w:name="Medium List 2 Accent 3" w:uiPriority="99"/>
-    <w:lsdException w:name="Medium Grid 1 Accent 3" w:uiPriority="99"/>
-    <w:lsdException w:name="Medium Grid 2 Accent 3" w:uiPriority="99"/>
-    <w:lsdException w:name="Medium Grid 3 Accent 3" w:uiPriority="99"/>
-    <w:lsdException w:name="Dark List Accent 3" w:uiPriority="99"/>
-    <w:lsdException w:name="Colorful Shading Accent 3" w:uiPriority="99"/>
-    <w:lsdException w:name="Colorful List Accent 3" w:uiPriority="99"/>
-    <w:lsdException w:name="Colorful Grid Accent 3" w:uiPriority="99"/>
-    <w:lsdException w:name="Light Shading Accent 4" w:uiPriority="99"/>
-    <w:lsdException w:name="Light List Accent 4" w:uiPriority="99"/>
-    <w:lsdException w:name="Light Grid Accent 4" w:uiPriority="99"/>
-    <w:lsdException w:name="Medium Shading 1 Accent 4" w:uiPriority="99"/>
-    <w:lsdException w:name="Medium Shading 2 Accent 4" w:uiPriority="99"/>
-    <w:lsdException w:name="Medium List 1 Accent 4" w:uiPriority="99"/>
-    <w:lsdException w:name="Medium List 2 Accent 4" w:uiPriority="99"/>
-    <w:lsdException w:name="Medium Grid 1 Accent 4" w:uiPriority="99"/>
-    <w:lsdException w:name="Medium Grid 2 Accent 4" w:uiPriority="99"/>
-    <w:lsdException w:name="Medium Grid 3 Accent 4" w:uiPriority="99"/>
-    <w:lsdException w:name="Dark List Accent 4" w:uiPriority="99"/>
-    <w:lsdException w:name="Colorful Shading Accent 4" w:uiPriority="99"/>
-    <w:lsdException w:name="Colorful List Accent 4" w:uiPriority="99"/>
-    <w:lsdException w:name="Colorful Grid Accent 4" w:uiPriority="99"/>
-    <w:lsdException w:name="Light Shading Accent 5" w:uiPriority="99"/>
-    <w:lsdException w:name="Light List Accent 5" w:uiPriority="99"/>
-    <w:lsdException w:name="Light Grid Accent 5" w:uiPriority="99"/>
-    <w:lsdException w:name="Medium Shading 1 Accent 5" w:uiPriority="99"/>
-    <w:lsdException w:name="Medium Shading 2 Accent 5" w:uiPriority="99"/>
-    <w:lsdException w:name="Medium List 1 Accent 5" w:uiPriority="99"/>
-    <w:lsdException w:name="Medium List 2 Accent 5" w:uiPriority="99"/>
-    <w:lsdException w:name="Medium Grid 1 Accent 5" w:uiPriority="99"/>
-    <w:lsdException w:name="Medium Grid 2 Accent 5" w:uiPriority="99"/>
-    <w:lsdException w:name="Medium Grid 3 Accent 5" w:uiPriority="99"/>
-    <w:lsdException w:name="Dark List Accent 5" w:uiPriority="99"/>
-    <w:lsdException w:name="Colorful Shading Accent 5" w:uiPriority="99"/>
-    <w:lsdException w:name="Colorful List Accent 5" w:uiPriority="99"/>
-    <w:lsdException w:name="Colorful Grid Accent 5" w:uiPriority="99"/>
-    <w:lsdException w:name="Light Shading Accent 6" w:uiPriority="99"/>
-    <w:lsdException w:name="Light List Accent 6" w:uiPriority="99"/>
-    <w:lsdException w:name="Light Grid Accent 6" w:uiPriority="99"/>
-    <w:lsdException w:name="Medium Shading 1 Accent 6" w:uiPriority="99"/>
-    <w:lsdException w:name="Medium Shading 2 Accent 6" w:uiPriority="99"/>
-    <w:lsdException w:name="Medium List 1 Accent 6" w:uiPriority="99"/>
-    <w:lsdException w:name="Medium List 2 Accent 6" w:uiPriority="99"/>
-    <w:lsdException w:name="Medium Grid 1 Accent 6" w:uiPriority="99"/>
-    <w:lsdException w:name="Medium Grid 2 Accent 6" w:uiPriority="99"/>
-    <w:lsdException w:name="Medium Grid 3 Accent 6" w:uiPriority="99"/>
-    <w:lsdException w:name="Dark List Accent 6" w:uiPriority="99"/>
-    <w:lsdException w:name="Colorful Shading Accent 6" w:uiPriority="99"/>
-    <w:lsdException w:name="Colorful List Accent 6" w:uiPriority="99"/>
-    <w:lsdException w:name="Colorful Grid Accent 6" w:uiPriority="99"/>
-    <w:lsdException w:name="Subtle Emphasis" w:uiPriority="19" w:qFormat="1"/>
-    <w:lsdException w:name="Intense Emphasis" w:uiPriority="21" w:qFormat="1"/>
-    <w:lsdException w:name="Subtle Reference" w:uiPriority="31" w:qFormat="1"/>
-    <w:lsdException w:name="Intense Reference" w:uiPriority="32" w:qFormat="1"/>
-    <w:lsdException w:name="Book Title" w:uiPriority="33" w:qFormat="1"/>
-    <w:lsdException w:name="Bibliography" w:semiHidden="1" w:uiPriority="37" w:unhideWhenUsed="1"/>
-    <w:lsdException w:name="TOC Heading" w:semiHidden="1" w:uiPriority="39" w:unhideWhenUsed="1" w:qFormat="1"/>
-    <w:lsdException w:name="Plain Table 1" w:uiPriority="41"/>
-    <w:lsdException w:name="Plain Table 2" w:uiPriority="42"/>
-    <w:lsdException w:name="Plain Table 3" w:uiPriority="43"/>
-    <w:lsdException w:name="Plain Table 4" w:uiPriority="44"/>
-    <w:lsdException w:name="Plain Table 5" w:uiPriority="45"/>
-    <w:lsdException w:name="Grid Table Light" w:uiPriority="40"/>
-    <w:lsdException w:name="Grid Table 1 Light" w:uiPriority="46"/>
-    <w:lsdException w:name="Grid Table 2" w:uiPriority="47"/>
-    <w:lsdException w:name="Grid Table 3" w:uiPriority="48"/>
-    <w:lsdException w:name="Grid Table 4" w:uiPriority="49"/>
-    <w:lsdException w:name="Grid Table 5 Dark" w:uiPriority="50"/>
-    <w:lsdException w:name="Grid Table 6 Colorful" w:uiPriority="51"/>
-    <w:lsdException w:name="Grid Table 7 Colorful" w:uiPriority="52"/>
-    <w:lsdException w:name="Grid Table 1 Light Accent 1" w:uiPriority="46"/>
-    <w:lsdException w:name="Grid Table 2 Accent 1" w:uiPriority="47"/>
-    <w:lsdException w:name="Grid Table 3 Accent 1" w:uiPriority="48"/>
-    <w:lsdException w:name="Grid Table 4 Accent 1" w:uiPriority="49"/>
-    <w:lsdException w:name="Grid Table 5 Dark Accent 1" w:uiPriority="50"/>
-    <w:lsdException w:name="Grid Table 6 Colorful Accent 1" w:uiPriority="51"/>
-    <w:lsdException w:name="Grid Table 7 Colorful Accent 1" w:uiPriority="52"/>
-    <w:lsdException w:name="Grid Table 1 Light Accent 2" w:uiPriority="46"/>
-    <w:lsdException w:name="Grid Table 2 Accent 2" w:uiPriority="47"/>
-    <w:lsdException w:name="Grid Table 3 Accent 2" w:uiPriority="48"/>
-    <w:lsdException w:name="Grid Table 4 Accent 2" w:uiPriority="49"/>
-    <w:lsdException w:name="Grid Table 5 Dark Accent 2" w:uiPriority="50"/>
-    <w:lsdException w:name="Grid Table 6 Colorful Accent 2" w:uiPriority="51"/>
-    <w:lsdException w:name="Grid Table 7 Colorful Accent 2" w:uiPriority="52"/>
-    <w:lsdException w:name="Grid Table 1 Light Accent 3" w:uiPriority="46"/>
-    <w:lsdException w:name="Grid Table 2 Accent 3" w:uiPriority="47"/>
-    <w:lsdException w:name="Grid Table 3 Accent 3" w:uiPriority="48"/>
-    <w:lsdException w:name="Grid Table 4 Accent 3" w:uiPriority="49"/>
-    <w:lsdException w:name="Grid Table 5 Dark Accent 3" w:uiPriority="50"/>
-    <w:lsdException w:name="Grid Table 6 Colorful Accent 3" w:uiPriority="51"/>
-    <w:lsdException w:name="Grid Table 7 Colorful Accent 3" w:uiPriority="52"/>
-    <w:lsdException w:name="Grid Table 1 Light Accent 4" w:uiPriority="46"/>
-    <w:lsdException w:name="Grid Table 2 Accent 4" w:uiPriority="47"/>
-    <w:lsdException w:name="Grid Table 3 Accent 4" w:uiPriority="48"/>
-    <w:lsdException w:name="Grid Table 4 Accent 4" w:uiPriority="49"/>
-    <w:lsdException w:name="Grid Table 5 Dark Accent 4" w:uiPriority="50"/>
-    <w:lsdException w:name="Grid Table 6 Colorful Accent 4" w:uiPriority="51"/>
-    <w:lsdException w:name="Grid Table 7 Colorful Accent 4" w:uiPriority="52"/>
-    <w:lsdException w:name="Grid Table 1 Light Accent 5" w:uiPriority="46"/>
-    <w:lsdException w:name="Grid Table 2 Accent 5" w:uiPriority="47"/>
-    <w:lsdException w:name="Grid Table 3 Accent 5" w:uiPriority="48"/>
-    <w:lsdException w:name="Grid Table 4 Accent 5" w:uiPriority="49"/>
-    <w:lsdException w:name="Grid Table 5 Dark Accent 5" w:uiPriority="50"/>
-    <w:lsdException w:name="Grid Table 6 Colorful Accent 5" w:uiPriority="51"/>
-    <w:lsdException w:name="Grid Table 7 Colorful Accent 5" w:uiPriority="52"/>
-    <w:lsdException w:name="Grid Table 1 Light Accent 6" w:uiPriority="46"/>
-    <w:lsdException w:name="Grid Table 2 Accent 6" w:uiPriority="47"/>
-    <w:lsdException w:name="Grid Table 3 Accent 6" w:uiPriority="48"/>
-    <w:lsdException w:name="Grid Table 4 Accent 6" w:uiPriority="49"/>
-    <w:lsdException w:name="Grid Table 5 Dark Accent 6" w:uiPriority="50"/>
-    <w:lsdException w:name="Grid Table 6 Colorful Accent 6" w:uiPriority="51"/>
-    <w:lsdException w:name="Grid Table 7 Colorful Accent 6" w:uiPriority="52"/>
-    <w:lsdException w:name="List Table 1 Light" w:uiPriority="46"/>
-    <w:lsdException w:name="List Table 2" w:uiPriority="47"/>
-    <w:lsdException w:name="List Table 3" w:uiPriority="48"/>
-    <w:lsdException w:name="List Table 4" w:uiPriority="49"/>
-    <w:lsdException w:name="List Table 5 Dark" w:uiPriority="50"/>
-    <w:lsdException w:name="List Table 6 Colorful" w:uiPriority="51"/>
-    <w:lsdException w:name="List Table 7 Colorful" w:uiPriority="52"/>
-    <w:lsdException w:name="List Table 1 Light Accent 1" w:uiPriority="46"/>
-    <w:lsdException w:name="List Table 2 Accent 1" w:uiPriority="47"/>
-    <w:lsdException w:name="List Table 3 Accent 1" w:uiPriority="48"/>
-    <w:lsdException w:name="List Table 4 Accent 1" w:uiPriority="49"/>
-    <w:lsdException w:name="List Table 5 Dark Accent 1" w:uiPriority="50"/>
-    <w:lsdException w:name="List Table 6 Colorful Accent 1" w:uiPriority="51"/>
-    <w:lsdException w:name="List Table 7 Colorful Accent 1" w:uiPriority="52"/>
-    <w:lsdException w:name="List Table 1 Light Accent 2" w:uiPriority="46"/>
-    <w:lsdException w:name="List Table 2 Accent 2" w:uiPriority="47"/>
-    <w:lsdException w:name="List Table 3 Accent 2" w:uiPriority="48"/>
-    <w:lsdException w:name="List Table 4 Accent 2" w:uiPriority="49"/>
-    <w:lsdException w:name="List Table 5 Dark Accent 2" w:uiPriority="50"/>
-    <w:lsdException w:name="List Table 6 Colorful Accent 2" w:uiPriority="51"/>
-    <w:lsdException w:name="List Table 7 Colorful Accent 2" w:uiPriority="52"/>
-    <w:lsdException w:name="List Table 1 Light Accent 3" w:uiPriority="46"/>
-    <w:lsdException w:name="List Table 2 Accent 3" w:uiPriority="47"/>
-    <w:lsdException w:name="List Table 3 Accent 3" w:uiPriority="48"/>
-    <w:lsdException w:name="List Table 4 Accent 3" w:uiPriority="49"/>
-    <w:lsdException w:name="List Table 5 Dark Accent 3" w:uiPriority="50"/>
-    <w:lsdException w:name="List Table 6 Colorful Accent 3" w:uiPriority="51"/>
-    <w:lsdException w:name="List Table 7 Colorful Accent 3" w:uiPriority="52"/>
-    <w:lsdException w:name="List Table 1 Light Accent 4" w:uiPriority="46"/>
-    <w:lsdException w:name="List Table 2 Accent 4" w:uiPriority="47"/>
-    <w:lsdException w:name="List Table 3 Accent 4" w:uiPriority="48"/>
-    <w:lsdException w:name="List Table 4 Accent 4" w:uiPriority="49"/>
-    <w:lsdException w:name="List Table 5 Dark Accent 4" w:uiPriority="50"/>
-    <w:lsdException w:name="List Table 6 Colorful Accent 4" w:uiPriority="51"/>
-    <w:lsdException w:name="List Table 7 Colorful Accent 4" w:uiPriority="52"/>
-    <w:lsdException w:name="List Table 1 Light Accent 5" w:uiPriority="46"/>
-    <w:lsdException w:name="List Table 2 Accent 5" w:uiPriority="47"/>
-    <w:lsdException w:name="List Table 3 Accent 5" w:uiPriority="48"/>
-    <w:lsdException w:name="List Table 4 Accent 5" w:uiPriority="49"/>
-    <w:lsdException w:name="List Table 5 Dark Accent 5" w:uiPriority="50"/>
-    <w:lsdException w:name="List Table 6 Colorful Accent 5" w:uiPriority="51"/>
-    <w:lsdException w:name="List Table 7 Colorful Accent 5" w:uiPriority="52"/>
-    <w:lsdException w:name="List Table 1 Light Accent 6" w:uiPriority="46"/>
-    <w:lsdException w:name="List Table 2 Accent 6" w:uiPriority="47"/>
-    <w:lsdException w:name="List Table 3 Accent 6" w:uiPriority="48"/>
-    <w:lsdException w:name="List Table 4 Accent 6" w:uiPriority="49"/>
-    <w:lsdException w:name="List Table 5 Dark Accent 6" w:uiPriority="50"/>
-    <w:lsdException w:name="List Table 6 Colorful Accent 6" w:uiPriority="51"/>
-    <w:lsdException w:name="List Table 7 Colorful Accent 6" w:uiPriority="52"/>
+  <w:latentStyles w:count="260" w:defQFormat="0" w:defUnhideWhenUsed="1" w:defSemiHidden="1" w:defUIPriority="99" w:defLockedState="0">
+    <w:lsdException w:qFormat="1" w:unhideWhenUsed="0" w:uiPriority="0" w:semiHidden="0" w:name="Normal"/>
+    <w:lsdException w:qFormat="1" w:unhideWhenUsed="0" w:uiPriority="0" w:semiHidden="0" w:name="heading 1"/>
+    <w:lsdException w:qFormat="1" w:uiPriority="0" w:name="heading 2"/>
+    <w:lsdException w:qFormat="1" w:uiPriority="0" w:name="heading 3"/>
+    <w:lsdException w:qFormat="1" w:uiPriority="0" w:name="heading 4"/>
+    <w:lsdException w:qFormat="1" w:uiPriority="0" w:name="heading 5"/>
+    <w:lsdException w:qFormat="1" w:uiPriority="0" w:name="heading 6"/>
+    <w:lsdException w:qFormat="1" w:uiPriority="0" w:name="heading 7"/>
+    <w:lsdException w:qFormat="1" w:uiPriority="0" w:name="heading 8"/>
+    <w:lsdException w:qFormat="1" w:uiPriority="0" w:name="heading 9"/>
+    <w:lsdException w:unhideWhenUsed="0" w:uiPriority="0" w:semiHidden="0" w:name="index 1"/>
+    <w:lsdException w:unhideWhenUsed="0" w:uiPriority="0" w:semiHidden="0" w:name="index 2"/>
+    <w:lsdException w:unhideWhenUsed="0" w:uiPriority="0" w:semiHidden="0" w:name="index 3"/>
+    <w:lsdException w:unhideWhenUsed="0" w:uiPriority="0" w:semiHidden="0" w:name="index 4"/>
+    <w:lsdException w:unhideWhenUsed="0" w:uiPriority="0" w:semiHidden="0" w:name="index 5"/>
+    <w:lsdException w:unhideWhenUsed="0" w:uiPriority="0" w:semiHidden="0" w:name="index 6"/>
+    <w:lsdException w:unhideWhenUsed="0" w:uiPriority="0" w:semiHidden="0" w:name="index 7"/>
+    <w:lsdException w:unhideWhenUsed="0" w:uiPriority="0" w:semiHidden="0" w:name="index 8"/>
+    <w:lsdException w:unhideWhenUsed="0" w:uiPriority="0" w:semiHidden="0" w:name="index 9"/>
+    <w:lsdException w:unhideWhenUsed="0" w:uiPriority="0" w:semiHidden="0" w:name="toc 1"/>
+    <w:lsdException w:unhideWhenUsed="0" w:uiPriority="0" w:semiHidden="0" w:name="toc 2"/>
+    <w:lsdException w:unhideWhenUsed="0" w:uiPriority="0" w:semiHidden="0" w:name="toc 3"/>
+    <w:lsdException w:unhideWhenUsed="0" w:uiPriority="0" w:semiHidden="0" w:name="toc 4"/>
+    <w:lsdException w:unhideWhenUsed="0" w:uiPriority="0" w:semiHidden="0" w:name="toc 5"/>
+    <w:lsdException w:unhideWhenUsed="0" w:uiPriority="0" w:semiHidden="0" w:name="toc 6"/>
+    <w:lsdException w:unhideWhenUsed="0" w:uiPriority="0" w:semiHidden="0" w:name="toc 7"/>
+    <w:lsdException w:unhideWhenUsed="0" w:uiPriority="0" w:semiHidden="0" w:name="toc 8"/>
+    <w:lsdException w:unhideWhenUsed="0" w:uiPriority="0" w:semiHidden="0" w:name="toc 9"/>
+    <w:lsdException w:unhideWhenUsed="0" w:uiPriority="0" w:semiHidden="0" w:name="Normal Indent"/>
+    <w:lsdException w:unhideWhenUsed="0" w:uiPriority="0" w:semiHidden="0" w:name="footnote text"/>
+    <w:lsdException w:unhideWhenUsed="0" w:uiPriority="0" w:semiHidden="0" w:name="annotation text"/>
+    <w:lsdException w:unhideWhenUsed="0" w:uiPriority="0" w:semiHidden="0" w:name="header"/>
+    <w:lsdException w:unhideWhenUsed="0" w:uiPriority="0" w:semiHidden="0" w:name="footer"/>
+    <w:lsdException w:unhideWhenUsed="0" w:uiPriority="0" w:semiHidden="0" w:name="index heading"/>
+    <w:lsdException w:qFormat="1" w:uiPriority="0" w:name="caption"/>
+    <w:lsdException w:unhideWhenUsed="0" w:uiPriority="0" w:semiHidden="0" w:name="table of figures"/>
+    <w:lsdException w:unhideWhenUsed="0" w:uiPriority="0" w:semiHidden="0" w:name="envelope address"/>
+    <w:lsdException w:unhideWhenUsed="0" w:uiPriority="0" w:semiHidden="0" w:name="envelope return"/>
+    <w:lsdException w:unhideWhenUsed="0" w:uiPriority="0" w:semiHidden="0" w:name="footnote reference"/>
+    <w:lsdException w:unhideWhenUsed="0" w:uiPriority="0" w:semiHidden="0" w:name="annotation reference"/>
+    <w:lsdException w:unhideWhenUsed="0" w:uiPriority="0" w:semiHidden="0" w:name="line number"/>
+    <w:lsdException w:unhideWhenUsed="0" w:uiPriority="0" w:semiHidden="0" w:name="page number"/>
+    <w:lsdException w:unhideWhenUsed="0" w:uiPriority="0" w:semiHidden="0" w:name="endnote reference"/>
+    <w:lsdException w:unhideWhenUsed="0" w:uiPriority="0" w:semiHidden="0" w:name="endnote text"/>
+    <w:lsdException w:unhideWhenUsed="0" w:uiPriority="0" w:semiHidden="0" w:name="table of authorities"/>
+    <w:lsdException w:unhideWhenUsed="0" w:uiPriority="0" w:semiHidden="0" w:name="macro"/>
+    <w:lsdException w:unhideWhenUsed="0" w:uiPriority="0" w:semiHidden="0" w:name="toa heading"/>
+    <w:lsdException w:unhideWhenUsed="0" w:uiPriority="0" w:semiHidden="0" w:name="List"/>
+    <w:lsdException w:unhideWhenUsed="0" w:uiPriority="0" w:semiHidden="0" w:name="List Bullet"/>
+    <w:lsdException w:unhideWhenUsed="0" w:uiPriority="0" w:semiHidden="0" w:name="List Number"/>
+    <w:lsdException w:unhideWhenUsed="0" w:uiPriority="0" w:semiHidden="0" w:name="List 2"/>
+    <w:lsdException w:unhideWhenUsed="0" w:uiPriority="0" w:semiHidden="0" w:name="List 3"/>
+    <w:lsdException w:unhideWhenUsed="0" w:uiPriority="0" w:semiHidden="0" w:name="List 4"/>
+    <w:lsdException w:unhideWhenUsed="0" w:uiPriority="0" w:semiHidden="0" w:name="List 5"/>
+    <w:lsdException w:unhideWhenUsed="0" w:uiPriority="0" w:semiHidden="0" w:name="List Bullet 2"/>
+    <w:lsdException w:unhideWhenUsed="0" w:uiPriority="0" w:semiHidden="0" w:name="List Bullet 3"/>
+    <w:lsdException w:unhideWhenUsed="0" w:uiPriority="0" w:semiHidden="0" w:name="List Bullet 4"/>
+    <w:lsdException w:unhideWhenUsed="0" w:uiPriority="0" w:semiHidden="0" w:name="List Bullet 5"/>
+    <w:lsdException w:unhideWhenUsed="0" w:uiPriority="0" w:semiHidden="0" w:name="List Number 2"/>
+    <w:lsdException w:unhideWhenUsed="0" w:uiPriority="0" w:semiHidden="0" w:name="List Number 3"/>
+    <w:lsdException w:unhideWhenUsed="0" w:uiPriority="0" w:semiHidden="0" w:name="List Number 4"/>
+    <w:lsdException w:unhideWhenUsed="0" w:uiPriority="0" w:semiHidden="0" w:name="List Number 5"/>
+    <w:lsdException w:qFormat="1" w:unhideWhenUsed="0" w:uiPriority="0" w:semiHidden="0" w:name="Title"/>
+    <w:lsdException w:unhideWhenUsed="0" w:uiPriority="0" w:semiHidden="0" w:name="Closing"/>
+    <w:lsdException w:unhideWhenUsed="0" w:uiPriority="0" w:semiHidden="0" w:name="Signature"/>
+    <w:lsdException w:qFormat="1" w:uiPriority="1" w:name="Default Paragraph Font"/>
+    <w:lsdException w:unhideWhenUsed="0" w:uiPriority="0" w:semiHidden="0" w:name="Body Text"/>
+    <w:lsdException w:unhideWhenUsed="0" w:uiPriority="0" w:semiHidden="0" w:name="Body Text Indent"/>
+    <w:lsdException w:unhideWhenUsed="0" w:uiPriority="0" w:semiHidden="0" w:name="List Continue"/>
+    <w:lsdException w:unhideWhenUsed="0" w:uiPriority="0" w:semiHidden="0" w:name="List Continue 2"/>
+    <w:lsdException w:unhideWhenUsed="0" w:uiPriority="0" w:semiHidden="0" w:name="List Continue 3"/>
+    <w:lsdException w:unhideWhenUsed="0" w:uiPriority="0" w:semiHidden="0" w:name="List Continue 4"/>
+    <w:lsdException w:unhideWhenUsed="0" w:uiPriority="0" w:semiHidden="0" w:name="List Continue 5"/>
+    <w:lsdException w:unhideWhenUsed="0" w:uiPriority="0" w:semiHidden="0" w:name="Message Header"/>
+    <w:lsdException w:qFormat="1" w:unhideWhenUsed="0" w:uiPriority="0" w:semiHidden="0" w:name="Subtitle"/>
+    <w:lsdException w:unhideWhenUsed="0" w:uiPriority="0" w:semiHidden="0" w:name="Salutation"/>
+    <w:lsdException w:unhideWhenUsed="0" w:uiPriority="0" w:semiHidden="0" w:name="Date"/>
+    <w:lsdException w:unhideWhenUsed="0" w:uiPriority="0" w:semiHidden="0" w:name="Body Text First Indent"/>
+    <w:lsdException w:unhideWhenUsed="0" w:uiPriority="0" w:semiHidden="0" w:name="Body Text First Indent 2"/>
+    <w:lsdException w:unhideWhenUsed="0" w:uiPriority="0" w:semiHidden="0" w:name="Note Heading"/>
+    <w:lsdException w:unhideWhenUsed="0" w:uiPriority="0" w:semiHidden="0" w:name="Body Text 2"/>
+    <w:lsdException w:unhideWhenUsed="0" w:uiPriority="0" w:semiHidden="0" w:name="Body Text 3"/>
+    <w:lsdException w:unhideWhenUsed="0" w:uiPriority="0" w:semiHidden="0" w:name="Body Text Indent 2"/>
+    <w:lsdException w:unhideWhenUsed="0" w:uiPriority="0" w:semiHidden="0" w:name="Body Text Indent 3"/>
+    <w:lsdException w:unhideWhenUsed="0" w:uiPriority="0" w:semiHidden="0" w:name="Block Text"/>
+    <w:lsdException w:unhideWhenUsed="0" w:uiPriority="0" w:semiHidden="0" w:name="Hyperlink"/>
+    <w:lsdException w:unhideWhenUsed="0" w:uiPriority="0" w:semiHidden="0" w:name="FollowedHyperlink"/>
+    <w:lsdException w:qFormat="1" w:unhideWhenUsed="0" w:uiPriority="0" w:semiHidden="0" w:name="Strong"/>
+    <w:lsdException w:qFormat="1" w:unhideWhenUsed="0" w:uiPriority="0" w:semiHidden="0" w:name="Emphasis"/>
+    <w:lsdException w:unhideWhenUsed="0" w:uiPriority="0" w:semiHidden="0" w:name="Document Map"/>
+    <w:lsdException w:unhideWhenUsed="0" w:uiPriority="0" w:semiHidden="0" w:name="Plain Text"/>
+    <w:lsdException w:unhideWhenUsed="0" w:uiPriority="0" w:semiHidden="0" w:name="E-mail Signature"/>
+    <w:lsdException w:unhideWhenUsed="0" w:uiPriority="0" w:semiHidden="0" w:name="Normal (Web)"/>
+    <w:lsdException w:unhideWhenUsed="0" w:uiPriority="0" w:semiHidden="0" w:name="HTML Acronym"/>
+    <w:lsdException w:unhideWhenUsed="0" w:uiPriority="0" w:semiHidden="0" w:name="HTML Address"/>
+    <w:lsdException w:unhideWhenUsed="0" w:uiPriority="0" w:semiHidden="0" w:name="HTML Cite"/>
+    <w:lsdException w:unhideWhenUsed="0" w:uiPriority="0" w:semiHidden="0" w:name="HTML Code"/>
+    <w:lsdException w:unhideWhenUsed="0" w:uiPriority="0" w:semiHidden="0" w:name="HTML Definition"/>
+    <w:lsdException w:unhideWhenUsed="0" w:uiPriority="0" w:semiHidden="0" w:name="HTML Keyboard"/>
+    <w:lsdException w:unhideWhenUsed="0" w:uiPriority="0" w:semiHidden="0" w:name="HTML Preformatted"/>
+    <w:lsdException w:unhideWhenUsed="0" w:uiPriority="0" w:semiHidden="0" w:name="HTML Sample"/>
+    <w:lsdException w:unhideWhenUsed="0" w:uiPriority="0" w:semiHidden="0" w:name="HTML Typewriter"/>
+    <w:lsdException w:unhideWhenUsed="0" w:uiPriority="0" w:semiHidden="0" w:name="HTML Variable"/>
+    <w:lsdException w:qFormat="1" w:uiPriority="99" w:name="Normal Table"/>
+    <w:lsdException w:unhideWhenUsed="0" w:uiPriority="0" w:semiHidden="0" w:name="annotation subject"/>
+    <w:lsdException w:uiPriority="0" w:name="Table Simple 1"/>
+    <w:lsdException w:uiPriority="0" w:name="Table Simple 2"/>
+    <w:lsdException w:uiPriority="0" w:name="Table Simple 3"/>
+    <w:lsdException w:uiPriority="0" w:name="Table Classic 1"/>
+    <w:lsdException w:uiPriority="0" w:name="Table Classic 2"/>
+    <w:lsdException w:uiPriority="0" w:name="Table Classic 3"/>
+    <w:lsdException w:uiPriority="0" w:name="Table Classic 4"/>
+    <w:lsdException w:uiPriority="0" w:name="Table Colorful 1"/>
+    <w:lsdException w:uiPriority="0" w:name="Table Colorful 2"/>
+    <w:lsdException w:uiPriority="0" w:name="Table Colorful 3"/>
+    <w:lsdException w:uiPriority="0" w:name="Table Columns 1"/>
+    <w:lsdException w:uiPriority="0" w:name="Table Columns 2"/>
+    <w:lsdException w:uiPriority="0" w:name="Table Columns 3"/>
+    <w:lsdException w:uiPriority="0" w:name="Table Columns 4"/>
+    <w:lsdException w:uiPriority="0" w:name="Table Columns 5"/>
+    <w:lsdException w:uiPriority="0" w:name="Table Grid 1"/>
+    <w:lsdException w:uiPriority="0" w:name="Table Grid 2"/>
+    <w:lsdException w:uiPriority="0" w:name="Table Grid 3"/>
+    <w:lsdException w:uiPriority="0" w:name="Table Grid 4"/>
+    <w:lsdException w:uiPriority="0" w:name="Table Grid 5"/>
+    <w:lsdException w:uiPriority="0" w:name="Table Grid 6"/>
+    <w:lsdException w:uiPriority="0" w:name="Table Grid 7"/>
+    <w:lsdException w:uiPriority="0" w:name="Table Grid 8"/>
+    <w:lsdException w:uiPriority="0" w:name="Table List 1"/>
+    <w:lsdException w:uiPriority="0" w:name="Table List 2"/>
+    <w:lsdException w:uiPriority="0" w:name="Table List 3"/>
+    <w:lsdException w:uiPriority="0" w:name="Table List 4"/>
+    <w:lsdException w:uiPriority="0" w:name="Table List 5"/>
+    <w:lsdException w:uiPriority="0" w:name="Table List 6"/>
+    <w:lsdException w:uiPriority="0" w:name="Table List 7"/>
+    <w:lsdException w:uiPriority="0" w:name="Table List 8"/>
+    <w:lsdException w:uiPriority="0" w:name="Table 3D effects 1"/>
+    <w:lsdException w:uiPriority="0" w:name="Table 3D effects 2"/>
+    <w:lsdException w:uiPriority="0" w:name="Table 3D effects 3"/>
+    <w:lsdException w:uiPriority="0" w:name="Table Contemporary"/>
+    <w:lsdException w:uiPriority="0" w:name="Table Elegant"/>
+    <w:lsdException w:uiPriority="0" w:name="Table Professional"/>
+    <w:lsdException w:uiPriority="0" w:name="Table Subtle 1"/>
+    <w:lsdException w:uiPriority="0" w:name="Table Subtle 2"/>
+    <w:lsdException w:uiPriority="0" w:name="Table Web 1"/>
+    <w:lsdException w:uiPriority="0" w:name="Table Web 2"/>
+    <w:lsdException w:uiPriority="0" w:name="Table Web 3"/>
+    <w:lsdException w:unhideWhenUsed="0" w:uiPriority="0" w:semiHidden="0" w:name="Balloon Text"/>
+    <w:lsdException w:uiPriority="0" w:name="Table Grid"/>
+    <w:lsdException w:uiPriority="0" w:name="Table Theme"/>
   </w:latentStyles>
-  <w:style w:type="paragraph" w:default="1" w:styleId="Normal">
+  <w:style w:type="paragraph" w:default="1" w:styleId="1">
     <w:name w:val="Normal"/>
     <w:qFormat/>
+    <w:uiPriority w:val="0"/>
     <w:rPr>
-      <w:rFonts w:asciiTheme="minorHAnsi" w:eastAsiaTheme="minorEastAsia" w:hAnsiTheme="minorHAnsi" w:cstheme="minorBidi"/>
-      <w:lang w:val="en-US" w:eastAsia="zh-CN"/>
+      <w:rFonts w:asciiTheme="minorHAnsi" w:hAnsiTheme="minorHAnsi" w:eastAsiaTheme="minorEastAsia" w:cstheme="minorBidi"/>
+      <w:lang w:val="en-US" w:eastAsia="zh-CN" w:bidi="ar-SA"/>
     </w:rPr>
   </w:style>
-  <w:style w:type="paragraph" w:styleId="Ttulo1">
+  <w:style w:type="paragraph" w:styleId="2">
     <w:name w:val="heading 1"/>
-    <w:basedOn w:val="Normal"/>
-    <w:next w:val="Normal"/>
+    <w:basedOn w:val="1"/>
+    <w:next w:val="1"/>
     <w:qFormat/>
+    <w:uiPriority w:val="0"/>
     <w:pPr>
       <w:keepNext/>
       <w:spacing w:before="240" w:after="60"/>
@@ -1485,19 +1230,20 @@
       <w:sz w:val="32"/>
     </w:rPr>
   </w:style>
-  <w:style w:type="character" w:default="1" w:styleId="Fontepargpadro">
+  <w:style w:type="character" w:default="1" w:styleId="3">
     <w:name w:val="Default Paragraph Font"/>
-    <w:uiPriority w:val="1"/>
     <w:semiHidden/>
     <w:unhideWhenUsed/>
+    <w:qFormat/>
+    <w:uiPriority w:val="1"/>
   </w:style>
-  <w:style w:type="table" w:default="1" w:styleId="Tabelanormal">
+  <w:style w:type="table" w:default="1" w:styleId="4">
     <w:name w:val="Normal Table"/>
-    <w:uiPriority w:val="99"/>
     <w:semiHidden/>
     <w:unhideWhenUsed/>
+    <w:qFormat/>
+    <w:uiPriority w:val="99"/>
     <w:tblPr>
-      <w:tblInd w:w="0" w:type="dxa"/>
       <w:tblCellMar>
         <w:top w:w="0" w:type="dxa"/>
         <w:left w:w="108" w:type="dxa"/>
@@ -1505,12 +1251,6 @@
         <w:right w:w="108" w:type="dxa"/>
       </w:tblCellMar>
     </w:tblPr>
-  </w:style>
-  <w:style w:type="numbering" w:default="1" w:styleId="Semlista">
-    <w:name w:val="No List"/>
-    <w:uiPriority w:val="99"/>
-    <w:semiHidden/>
-    <w:unhideWhenUsed/>
   </w:style>
 </w:styles>
 </file>
@@ -1767,6 +1507,5 @@
     </a:fmtScheme>
   </a:themeElements>
   <a:objectDefaults/>
-  <a:extraClrSchemeLst/>
 </a:theme>
 </file>
</xml_diff>